<commit_message>
added asset list information
</commit_message>
<xml_diff>
--- a/General Stuff/General Info.docx
+++ b/General Stuff/General Info.docx
@@ -11,6 +11,17 @@
       <w:r>
         <w:t>Members:</w:t>
       </w:r>
+      <w:r>
+        <w:t xml:space="preserve"> (sorry I don’t know everyone’s names –</w:t>
+      </w:r>
+      <w:proofErr w:type="spellStart"/>
+      <w:r>
+        <w:t>diana</w:t>
+      </w:r>
+      <w:proofErr w:type="spellEnd"/>
+      <w:r>
+        <w:t>)</w:t>
+      </w:r>
     </w:p>
     <w:p>
       <w:pPr>
@@ -45,31 +56,43 @@
         </w:numPr>
       </w:pPr>
       <w:r>
-        <w:t>__</w:t>
-      </w:r>
-    </w:p>
-    <w:p>
-      <w:pPr>
-        <w:pStyle w:val="ListParagraph"/>
-        <w:numPr>
-          <w:ilvl w:val="0"/>
-          <w:numId w:val="1"/>
-        </w:numPr>
-      </w:pPr>
-      <w:r>
-        <w:t>__</w:t>
-      </w:r>
-    </w:p>
-    <w:p>
-      <w:pPr>
-        <w:pStyle w:val="ListParagraph"/>
-        <w:numPr>
-          <w:ilvl w:val="0"/>
-          <w:numId w:val="1"/>
-        </w:numPr>
-      </w:pPr>
-      <w:r>
-        <w:t>__</w:t>
+        <w:t>Nick</w:t>
+      </w:r>
+    </w:p>
+    <w:p>
+      <w:pPr>
+        <w:pStyle w:val="ListParagraph"/>
+        <w:numPr>
+          <w:ilvl w:val="0"/>
+          <w:numId w:val="1"/>
+        </w:numPr>
+      </w:pPr>
+      <w:r>
+        <w:t>Tom</w:t>
+      </w:r>
+    </w:p>
+    <w:p>
+      <w:pPr>
+        <w:pStyle w:val="ListParagraph"/>
+        <w:numPr>
+          <w:ilvl w:val="0"/>
+          <w:numId w:val="1"/>
+        </w:numPr>
+      </w:pPr>
+      <w:r>
+        <w:t>Josh (?)</w:t>
+      </w:r>
+    </w:p>
+    <w:p>
+      <w:pPr>
+        <w:pStyle w:val="ListParagraph"/>
+        <w:numPr>
+          <w:ilvl w:val="0"/>
+          <w:numId w:val="1"/>
+        </w:numPr>
+      </w:pPr>
+      <w:r>
+        <w:t>Noah (?)</w:t>
       </w:r>
     </w:p>
     <w:p>
@@ -148,22 +171,404 @@
       <w:r>
         <w:t xml:space="preserve">Sound Lead – </w:t>
       </w:r>
+    </w:p>
+    <w:p>
+      <w:pPr>
+        <w:pStyle w:val="ListParagraph"/>
+        <w:numPr>
+          <w:ilvl w:val="0"/>
+          <w:numId w:val="1"/>
+        </w:numPr>
+      </w:pPr>
+      <w:r>
+        <w:t xml:space="preserve">Tech Lead – </w:t>
+      </w:r>
+    </w:p>
+    <w:p>
+      <w:r>
+        <w:t>Game:</w:t>
+      </w:r>
+    </w:p>
+    <w:p>
+      <w:pPr>
+        <w:pStyle w:val="ListParagraph"/>
+        <w:numPr>
+          <w:ilvl w:val="0"/>
+          <w:numId w:val="1"/>
+        </w:numPr>
+      </w:pPr>
+      <w:r>
+        <w:t>T-Rex Chrome Dinosaur</w:t>
+      </w:r>
+    </w:p>
+    <w:p>
+      <w:r>
+        <w:t>Asset List (writing here for now):</w:t>
+      </w:r>
+    </w:p>
+    <w:p>
+      <w:pPr>
+        <w:pStyle w:val="ListParagraph"/>
+        <w:numPr>
+          <w:ilvl w:val="0"/>
+          <w:numId w:val="1"/>
+        </w:numPr>
+      </w:pPr>
+      <w:r>
+        <w:t>Sprites</w:t>
+      </w:r>
+    </w:p>
+    <w:p>
+      <w:pPr>
+        <w:pStyle w:val="ListParagraph"/>
+        <w:numPr>
+          <w:ilvl w:val="1"/>
+          <w:numId w:val="1"/>
+        </w:numPr>
+      </w:pPr>
+      <w:r>
+        <w:t>Master Copy</w:t>
+      </w:r>
+    </w:p>
+    <w:p>
+      <w:pPr>
+        <w:pStyle w:val="ListParagraph"/>
+        <w:numPr>
+          <w:ilvl w:val="2"/>
+          <w:numId w:val="1"/>
+        </w:numPr>
+      </w:pPr>
+      <w:r>
+        <w:t xml:space="preserve">Dinosaur </w:t>
+      </w:r>
+    </w:p>
+    <w:p>
+      <w:pPr>
+        <w:pStyle w:val="ListParagraph"/>
+        <w:numPr>
+          <w:ilvl w:val="3"/>
+          <w:numId w:val="1"/>
+        </w:numPr>
+      </w:pPr>
+      <w:r>
+        <w:t>(running cycle)</w:t>
+      </w:r>
+    </w:p>
+    <w:p>
+      <w:pPr>
+        <w:pStyle w:val="ListParagraph"/>
+        <w:numPr>
+          <w:ilvl w:val="3"/>
+          <w:numId w:val="1"/>
+        </w:numPr>
+      </w:pPr>
+      <w:r>
+        <w:t>Death sprite (eye widens)</w:t>
+      </w:r>
+    </w:p>
+    <w:p>
+      <w:pPr>
+        <w:pStyle w:val="ListParagraph"/>
+        <w:numPr>
+          <w:ilvl w:val="2"/>
+          <w:numId w:val="1"/>
+        </w:numPr>
+      </w:pPr>
+      <w:r>
+        <w:t>Clouds</w:t>
+      </w:r>
+    </w:p>
+    <w:p>
+      <w:pPr>
+        <w:pStyle w:val="ListParagraph"/>
+        <w:numPr>
+          <w:ilvl w:val="2"/>
+          <w:numId w:val="1"/>
+        </w:numPr>
+      </w:pPr>
+      <w:r>
+        <w:t>Cacti</w:t>
+      </w:r>
+    </w:p>
+    <w:p>
+      <w:pPr>
+        <w:pStyle w:val="ListParagraph"/>
+        <w:numPr>
+          <w:ilvl w:val="2"/>
+          <w:numId w:val="1"/>
+        </w:numPr>
+      </w:pPr>
+      <w:r>
+        <w:t>Birds (flapping cycle)</w:t>
+      </w:r>
+    </w:p>
+    <w:p>
+      <w:pPr>
+        <w:pStyle w:val="ListParagraph"/>
+        <w:numPr>
+          <w:ilvl w:val="2"/>
+          <w:numId w:val="1"/>
+        </w:numPr>
+      </w:pPr>
+      <w:r>
+        <w:t>Ground texture</w:t>
+      </w:r>
+    </w:p>
+    <w:p>
+      <w:pPr>
+        <w:pStyle w:val="ListParagraph"/>
+        <w:numPr>
+          <w:ilvl w:val="1"/>
+          <w:numId w:val="1"/>
+        </w:numPr>
+      </w:pPr>
+      <w:r>
+        <w:t>Extra Step</w:t>
+      </w:r>
+    </w:p>
+    <w:p>
+      <w:pPr>
+        <w:pStyle w:val="ListParagraph"/>
+        <w:numPr>
+          <w:ilvl w:val="2"/>
+          <w:numId w:val="1"/>
+        </w:numPr>
+      </w:pPr>
+    </w:p>
+    <w:p>
+      <w:pPr>
+        <w:pStyle w:val="ListParagraph"/>
+        <w:numPr>
+          <w:ilvl w:val="0"/>
+          <w:numId w:val="1"/>
+        </w:numPr>
+      </w:pPr>
+      <w:r>
+        <w:t>Sounds</w:t>
+      </w:r>
+    </w:p>
+    <w:p>
+      <w:pPr>
+        <w:pStyle w:val="ListParagraph"/>
+        <w:numPr>
+          <w:ilvl w:val="1"/>
+          <w:numId w:val="1"/>
+        </w:numPr>
+      </w:pPr>
+      <w:r>
+        <w:t>Master Copy</w:t>
+      </w:r>
+    </w:p>
+    <w:p>
+      <w:pPr>
+        <w:pStyle w:val="ListParagraph"/>
+        <w:numPr>
+          <w:ilvl w:val="2"/>
+          <w:numId w:val="1"/>
+        </w:numPr>
+      </w:pPr>
+      <w:r>
+        <w:t>Jumping</w:t>
+      </w:r>
+      <w:r>
+        <w:t>/start</w:t>
+      </w:r>
+    </w:p>
+    <w:p>
+      <w:pPr>
+        <w:pStyle w:val="ListParagraph"/>
+        <w:numPr>
+          <w:ilvl w:val="2"/>
+          <w:numId w:val="1"/>
+        </w:numPr>
+      </w:pPr>
+      <w:r>
+        <w:t xml:space="preserve">End </w:t>
+      </w:r>
+    </w:p>
+    <w:p>
+      <w:pPr>
+        <w:pStyle w:val="ListParagraph"/>
+        <w:numPr>
+          <w:ilvl w:val="2"/>
+          <w:numId w:val="1"/>
+        </w:numPr>
+      </w:pPr>
+      <w:r>
+        <w:t>M</w:t>
+      </w:r>
+      <w:r>
+        <w:t>ilestone</w:t>
+      </w:r>
+      <w:r>
+        <w:t xml:space="preserve"> </w:t>
+      </w:r>
+    </w:p>
+    <w:p>
+      <w:pPr>
+        <w:pStyle w:val="ListParagraph"/>
+        <w:numPr>
+          <w:ilvl w:val="1"/>
+          <w:numId w:val="1"/>
+        </w:numPr>
+      </w:pPr>
+      <w:r>
+        <w:t>Extra Step</w:t>
+      </w:r>
+    </w:p>
+    <w:p>
+      <w:pPr>
+        <w:pStyle w:val="ListParagraph"/>
+        <w:numPr>
+          <w:ilvl w:val="2"/>
+          <w:numId w:val="1"/>
+        </w:numPr>
+      </w:pPr>
+      <w:r>
+        <w:t>Background music</w:t>
+      </w:r>
+    </w:p>
+    <w:p>
+      <w:pPr>
+        <w:pStyle w:val="ListParagraph"/>
+        <w:numPr>
+          <w:ilvl w:val="2"/>
+          <w:numId w:val="1"/>
+        </w:numPr>
+      </w:pPr>
+      <w:r>
+        <w:t>Generally different sounds for what is there already</w:t>
+      </w:r>
+    </w:p>
+    <w:p>
+      <w:pPr>
+        <w:pStyle w:val="ListParagraph"/>
+        <w:numPr>
+          <w:ilvl w:val="2"/>
+          <w:numId w:val="1"/>
+        </w:numPr>
+      </w:pPr>
+      <w:r>
+        <w:lastRenderedPageBreak/>
+        <w:t>Unique s</w:t>
+      </w:r>
+      <w:r>
+        <w:t>tart sound</w:t>
+      </w:r>
+    </w:p>
+    <w:p>
+      <w:pPr>
+        <w:pStyle w:val="ListParagraph"/>
+        <w:numPr>
+          <w:ilvl w:val="2"/>
+          <w:numId w:val="1"/>
+        </w:numPr>
+      </w:pPr>
+      <w:r>
+        <w:t>Unique d</w:t>
+      </w:r>
+      <w:r>
+        <w:t>eath sound</w:t>
+      </w:r>
+    </w:p>
+    <w:p>
+      <w:pPr>
+        <w:pStyle w:val="ListParagraph"/>
+        <w:numPr>
+          <w:ilvl w:val="0"/>
+          <w:numId w:val="1"/>
+        </w:numPr>
+      </w:pPr>
+      <w:r>
+        <w:t>Tech</w:t>
+      </w:r>
+    </w:p>
+    <w:p>
+      <w:pPr>
+        <w:pStyle w:val="ListParagraph"/>
+        <w:numPr>
+          <w:ilvl w:val="1"/>
+          <w:numId w:val="1"/>
+        </w:numPr>
+      </w:pPr>
+      <w:r>
+        <w:t>Master Copy</w:t>
+      </w:r>
+    </w:p>
+    <w:p>
+      <w:pPr>
+        <w:pStyle w:val="ListParagraph"/>
+        <w:numPr>
+          <w:ilvl w:val="2"/>
+          <w:numId w:val="1"/>
+        </w:numPr>
+      </w:pPr>
+      <w:r>
+        <w:t>Jumping (different heights</w:t>
+      </w:r>
+      <w:r>
+        <w:t>)</w:t>
+      </w:r>
+    </w:p>
+    <w:p>
+      <w:pPr>
+        <w:pStyle w:val="ListParagraph"/>
+        <w:numPr>
+          <w:ilvl w:val="2"/>
+          <w:numId w:val="1"/>
+        </w:numPr>
+      </w:pPr>
+      <w:r>
+        <w:t>Running speed</w:t>
+      </w:r>
+    </w:p>
+    <w:p>
+      <w:pPr>
+        <w:pStyle w:val="ListParagraph"/>
+        <w:numPr>
+          <w:ilvl w:val="2"/>
+          <w:numId w:val="1"/>
+        </w:numPr>
+      </w:pPr>
+      <w:r>
+        <w:t>Background vs foreground speed</w:t>
+      </w:r>
+    </w:p>
+    <w:p>
+      <w:pPr>
+        <w:pStyle w:val="ListParagraph"/>
+        <w:numPr>
+          <w:ilvl w:val="2"/>
+          <w:numId w:val="1"/>
+        </w:numPr>
+      </w:pPr>
+      <w:r>
+        <w:t>High score number</w:t>
+      </w:r>
+    </w:p>
+    <w:p>
+      <w:pPr>
+        <w:pStyle w:val="ListParagraph"/>
+        <w:numPr>
+          <w:ilvl w:val="1"/>
+          <w:numId w:val="1"/>
+        </w:numPr>
+      </w:pPr>
+      <w:r>
+        <w:t>Extra Step</w:t>
+      </w:r>
+    </w:p>
+    <w:p>
+      <w:pPr>
+        <w:pStyle w:val="ListParagraph"/>
+        <w:numPr>
+          <w:ilvl w:val="2"/>
+          <w:numId w:val="1"/>
+        </w:numPr>
+      </w:pPr>
       <w:bookmarkStart w:id="0" w:name="_GoBack"/>
       <w:bookmarkEnd w:id="0"/>
     </w:p>
-    <w:p>
-      <w:pPr>
-        <w:pStyle w:val="ListParagraph"/>
-        <w:numPr>
-          <w:ilvl w:val="0"/>
-          <w:numId w:val="1"/>
-        </w:numPr>
-      </w:pPr>
-      <w:r>
-        <w:t xml:space="preserve">Tech Lead – </w:t>
-      </w:r>
-    </w:p>
-    <w:p/>
     <w:sectPr>
       <w:pgSz w:w="12240" w:h="15840"/>
       <w:pgMar w:top="1440" w:right="1440" w:bottom="1440" w:left="1440" w:header="720" w:footer="720" w:gutter="0"/>
@@ -203,7 +608,7 @@
         <w:rFonts w:ascii="Courier New" w:hAnsi="Courier New" w:cs="Courier New" w:hint="default"/>
       </w:rPr>
     </w:lvl>
-    <w:lvl w:ilvl="2" w:tplc="04090005" w:tentative="1">
+    <w:lvl w:ilvl="2" w:tplc="04090005">
       <w:start w:val="1"/>
       <w:numFmt w:val="bullet"/>
       <w:lvlText w:val=""/>
@@ -215,7 +620,7 @@
         <w:rFonts w:ascii="Wingdings" w:hAnsi="Wingdings" w:hint="default"/>
       </w:rPr>
     </w:lvl>
-    <w:lvl w:ilvl="3" w:tplc="04090001" w:tentative="1">
+    <w:lvl w:ilvl="3" w:tplc="04090001">
       <w:start w:val="1"/>
       <w:numFmt w:val="bullet"/>
       <w:lvlText w:val=""/>

</xml_diff>